<commit_message>
icons for each page
</commit_message>
<xml_diff>
--- a/Report.docx
+++ b/Report.docx
@@ -16,7 +16,7 @@
           <w:sz w:val="36"/>
           <w:szCs w:val="36"/>
         </w:rPr>
-        <w:t xml:space="preserve">1. </w:t>
+        <w:t>i</w:t>
       </w:r>
       <w:r>
         <w:rPr>
@@ -24,166 +24,16 @@
           <w:sz w:val="36"/>
           <w:szCs w:val="36"/>
         </w:rPr>
-        <w:t>Introduction</w:t>
-      </w:r>
-    </w:p>
-    <w:p>
-      <w:pPr>
+        <w:t xml:space="preserve">1. </w:t>
+      </w:r>
+      <w:r>
         <w:rPr>
           <w:b/>
           <w:sz w:val="36"/>
           <w:szCs w:val="36"/>
         </w:rPr>
-      </w:pPr>
-    </w:p>
-    <w:p>
-      <w:pPr>
-        <w:rPr>
-          <w:b/>
-          <w:sz w:val="28"/>
-          <w:szCs w:val="28"/>
-        </w:rPr>
-      </w:pPr>
-      <w:r>
-        <w:rPr>
-          <w:b/>
-          <w:sz w:val="28"/>
-          <w:szCs w:val="28"/>
-        </w:rPr>
-        <w:t>Choosing a Framework</w:t>
-      </w:r>
-    </w:p>
-    <w:p>
-      <w:pPr>
-        <w:rPr>
-          <w:b/>
-        </w:rPr>
-      </w:pPr>
-    </w:p>
-    <w:p>
-      <w:pPr>
-        <w:rPr>
-          <w:b/>
-        </w:rPr>
-      </w:pPr>
-      <w:r>
-        <w:rPr>
-          <w:b/>
-        </w:rPr>
-        <w:t>Speak about ionic and any other framework.</w:t>
-      </w:r>
-    </w:p>
-    <w:p>
-      <w:pPr>
-        <w:rPr>
-          <w:b/>
-        </w:rPr>
-      </w:pPr>
-    </w:p>
-    <w:p>
-      <w:pPr>
-        <w:rPr>
-          <w:b/>
-        </w:rPr>
-      </w:pPr>
-      <w:r>
-        <w:rPr>
-          <w:b/>
-        </w:rPr>
-        <w:t>Using PhoneGap to allow distribution on IOS and Android</w:t>
-      </w:r>
-      <w:r>
-        <w:rPr>
-          <w:b/>
-        </w:rPr>
-        <w:t xml:space="preserve"> as apposed to a native app</w:t>
-      </w:r>
-      <w:r>
-        <w:rPr>
-          <w:b/>
-        </w:rPr>
-        <w:t>.</w:t>
-      </w:r>
-    </w:p>
-    <w:p>
-      <w:pPr>
-        <w:rPr>
-          <w:b/>
-        </w:rPr>
-      </w:pPr>
-    </w:p>
-    <w:p>
-      <w:pPr>
-        <w:rPr>
-          <w:b/>
-          <w:sz w:val="28"/>
-          <w:szCs w:val="28"/>
-        </w:rPr>
-      </w:pPr>
-      <w:r>
-        <w:rPr>
-          <w:b/>
-          <w:sz w:val="28"/>
-          <w:szCs w:val="28"/>
-        </w:rPr>
-        <w:t>About my application</w:t>
-      </w:r>
-    </w:p>
-    <w:p>
-      <w:pPr>
-        <w:rPr>
-          <w:b/>
-        </w:rPr>
-      </w:pPr>
-    </w:p>
-    <w:p>
-      <w:pPr>
-        <w:rPr>
-          <w:b/>
-        </w:rPr>
-      </w:pPr>
-      <w:r>
-        <w:rPr>
-          <w:b/>
-        </w:rPr>
-        <w:t>Small breakdown about the application</w:t>
-      </w:r>
-    </w:p>
-    <w:p>
-      <w:pPr>
-        <w:rPr>
-          <w:b/>
-        </w:rPr>
-      </w:pPr>
-    </w:p>
-    <w:p>
-      <w:pPr>
-        <w:rPr>
-          <w:b/>
-        </w:rPr>
-      </w:pPr>
-      <w:r>
-        <w:rPr>
-          <w:b/>
-        </w:rPr>
-        <w:t>What makes it unique</w:t>
-      </w:r>
-    </w:p>
-    <w:p>
-      <w:pPr>
-        <w:rPr>
-          <w:b/>
-        </w:rPr>
-      </w:pPr>
-    </w:p>
-    <w:p>
-      <w:pPr>
-        <w:rPr>
-          <w:b/>
-          <w:sz w:val="28"/>
-          <w:szCs w:val="28"/>
-        </w:rPr>
-      </w:pPr>
+        <w:t>Introduction</w:t>
+      </w:r>
     </w:p>
     <w:p>
       <w:pPr>
@@ -193,12 +43,170 @@
           <w:szCs w:val="36"/>
         </w:rPr>
       </w:pPr>
-      <w:r>
+    </w:p>
+    <w:p>
+      <w:pPr>
+        <w:rPr>
+          <w:b/>
+          <w:sz w:val="28"/>
+          <w:szCs w:val="28"/>
+        </w:rPr>
+      </w:pPr>
+      <w:r>
+        <w:rPr>
+          <w:b/>
+          <w:sz w:val="28"/>
+          <w:szCs w:val="28"/>
+        </w:rPr>
+        <w:t>Choosing a Framework</w:t>
+      </w:r>
+    </w:p>
+    <w:p>
+      <w:pPr>
+        <w:rPr>
+          <w:b/>
+        </w:rPr>
+      </w:pPr>
+    </w:p>
+    <w:p>
+      <w:pPr>
+        <w:rPr>
+          <w:b/>
+        </w:rPr>
+      </w:pPr>
+      <w:r>
+        <w:rPr>
+          <w:b/>
+        </w:rPr>
+        <w:t>Speak about ionic and any other framework.</w:t>
+      </w:r>
+    </w:p>
+    <w:p>
+      <w:pPr>
+        <w:rPr>
+          <w:b/>
+        </w:rPr>
+      </w:pPr>
+    </w:p>
+    <w:p>
+      <w:pPr>
+        <w:rPr>
+          <w:b/>
+        </w:rPr>
+      </w:pPr>
+      <w:r>
+        <w:rPr>
+          <w:b/>
+        </w:rPr>
+        <w:t>Using PhoneGap to allow distribution on IOS and Android</w:t>
+      </w:r>
+      <w:r>
+        <w:rPr>
+          <w:b/>
+        </w:rPr>
+        <w:t xml:space="preserve"> as apposed to a native app</w:t>
+      </w:r>
+      <w:r>
+        <w:rPr>
+          <w:b/>
+        </w:rPr>
+        <w:t>.</w:t>
+      </w:r>
+    </w:p>
+    <w:p>
+      <w:pPr>
+        <w:rPr>
+          <w:b/>
+        </w:rPr>
+      </w:pPr>
+    </w:p>
+    <w:p>
+      <w:pPr>
+        <w:rPr>
+          <w:b/>
+          <w:sz w:val="28"/>
+          <w:szCs w:val="28"/>
+        </w:rPr>
+      </w:pPr>
+      <w:r>
+        <w:rPr>
+          <w:b/>
+          <w:sz w:val="28"/>
+          <w:szCs w:val="28"/>
+        </w:rPr>
+        <w:t>About my application</w:t>
+      </w:r>
+    </w:p>
+    <w:p>
+      <w:pPr>
+        <w:rPr>
+          <w:b/>
+        </w:rPr>
+      </w:pPr>
+    </w:p>
+    <w:p>
+      <w:pPr>
+        <w:rPr>
+          <w:b/>
+        </w:rPr>
+      </w:pPr>
+      <w:r>
+        <w:rPr>
+          <w:b/>
+        </w:rPr>
+        <w:t>Small breakdown about the application</w:t>
+      </w:r>
+    </w:p>
+    <w:p>
+      <w:pPr>
+        <w:rPr>
+          <w:b/>
+        </w:rPr>
+      </w:pPr>
+    </w:p>
+    <w:p>
+      <w:pPr>
+        <w:rPr>
+          <w:b/>
+        </w:rPr>
+      </w:pPr>
+      <w:r>
+        <w:rPr>
+          <w:b/>
+        </w:rPr>
+        <w:t>What makes it unique</w:t>
+      </w:r>
+    </w:p>
+    <w:p>
+      <w:pPr>
+        <w:rPr>
+          <w:b/>
+        </w:rPr>
+      </w:pPr>
+    </w:p>
+    <w:p>
+      <w:pPr>
+        <w:rPr>
+          <w:b/>
+          <w:sz w:val="28"/>
+          <w:szCs w:val="28"/>
+        </w:rPr>
+      </w:pPr>
+    </w:p>
+    <w:p>
+      <w:pPr>
         <w:rPr>
           <w:b/>
           <w:sz w:val="36"/>
           <w:szCs w:val="36"/>
         </w:rPr>
+      </w:pPr>
+      <w:r>
+        <w:rPr>
+          <w:b/>
+          <w:sz w:val="36"/>
+          <w:szCs w:val="36"/>
+        </w:rPr>
         <w:t>2. Research</w:t>
       </w:r>
     </w:p>
@@ -471,8 +479,6 @@
           <w:szCs w:val="28"/>
         </w:rPr>
       </w:pPr>
-      <w:bookmarkStart w:id="0" w:name="_GoBack"/>
-      <w:bookmarkEnd w:id="0"/>
     </w:p>
     <w:p>
       <w:pPr>
@@ -787,6 +793,221 @@
           <w:b/>
         </w:rPr>
       </w:pPr>
+    </w:p>
+    <w:p>
+      <w:pPr>
+        <w:rPr>
+          <w:b/>
+        </w:rPr>
+      </w:pPr>
+    </w:p>
+    <w:p>
+      <w:pPr>
+        <w:rPr>
+          <w:b/>
+        </w:rPr>
+      </w:pPr>
+    </w:p>
+    <w:p>
+      <w:pPr>
+        <w:rPr>
+          <w:b/>
+        </w:rPr>
+      </w:pPr>
+    </w:p>
+    <w:p>
+      <w:pPr>
+        <w:rPr>
+          <w:b/>
+        </w:rPr>
+      </w:pPr>
+    </w:p>
+    <w:p>
+      <w:pPr>
+        <w:rPr>
+          <w:b/>
+        </w:rPr>
+      </w:pPr>
+    </w:p>
+    <w:p>
+      <w:pPr>
+        <w:rPr>
+          <w:b/>
+        </w:rPr>
+      </w:pPr>
+      <w:r>
+        <w:rPr>
+          <w:b/>
+        </w:rPr>
+        <w:t>Calm</w:t>
+      </w:r>
+    </w:p>
+    <w:p>
+      <w:pPr>
+        <w:rPr>
+          <w:b/>
+        </w:rPr>
+      </w:pPr>
+      <w:r>
+        <w:rPr>
+          <w:b/>
+        </w:rPr>
+        <w:t>WRITE ABOUT THE COLOURS FOR BEING CALM</w:t>
+      </w:r>
+    </w:p>
+    <w:p>
+      <w:pPr>
+        <w:rPr>
+          <w:b/>
+        </w:rPr>
+      </w:pPr>
+    </w:p>
+    <w:p>
+      <w:pPr>
+        <w:rPr>
+          <w:b/>
+        </w:rPr>
+      </w:pPr>
+      <w:r>
+        <w:rPr>
+          <w:b/>
+          <w:noProof/>
+          <w:lang w:val="en-US"/>
+        </w:rPr>
+        <w:drawing>
+          <wp:inline distT="0" distB="0" distL="0" distR="0" wp14:anchorId="39341AB1" wp14:editId="67E1134E">
+            <wp:extent cx="2393373" cy="1012476"/>
+            <wp:effectExtent l="0" t="0" r="0" b="3810"/>
+            <wp:docPr id="11" name="Picture 2" descr="Macintosh HD:Users:jamiemillman:Documents:University Stuff:Year 3:Mobile App Development:mobile-app-emu:Design stage:calm-colours.png"/>
+            <wp:cNvGraphicFramePr>
+              <a:graphicFrameLocks xmlns:a="http://schemas.openxmlformats.org/drawingml/2006/main" noChangeAspect="1"/>
+            </wp:cNvGraphicFramePr>
+            <a:graphic xmlns:a="http://schemas.openxmlformats.org/drawingml/2006/main">
+              <a:graphicData uri="http://schemas.openxmlformats.org/drawingml/2006/picture">
+                <pic:pic xmlns:pic="http://schemas.openxmlformats.org/drawingml/2006/picture">
+                  <pic:nvPicPr>
+                    <pic:cNvPr id="0" name="Picture 2" descr="Macintosh HD:Users:jamiemillman:Documents:University Stuff:Year 3:Mobile App Development:mobile-app-emu:Design stage:calm-colours.png"/>
+                    <pic:cNvPicPr>
+                      <a:picLocks noChangeAspect="1" noChangeArrowheads="1"/>
+                    </pic:cNvPicPr>
+                  </pic:nvPicPr>
+                  <pic:blipFill>
+                    <a:blip r:embed="rId12">
+                      <a:extLst>
+                        <a:ext uri="{28A0092B-C50C-407E-A947-70E740481C1C}">
+                          <a14:useLocalDpi xmlns:a14="http://schemas.microsoft.com/office/drawing/2010/main" val="0"/>
+                        </a:ext>
+                      </a:extLst>
+                    </a:blip>
+                    <a:srcRect/>
+                    <a:stretch>
+                      <a:fillRect/>
+                    </a:stretch>
+                  </pic:blipFill>
+                  <pic:spPr bwMode="auto">
+                    <a:xfrm>
+                      <a:off x="0" y="0"/>
+                      <a:ext cx="2395279" cy="1013282"/>
+                    </a:xfrm>
+                    <a:prstGeom prst="rect">
+                      <a:avLst/>
+                    </a:prstGeom>
+                    <a:noFill/>
+                    <a:ln>
+                      <a:noFill/>
+                    </a:ln>
+                  </pic:spPr>
+                </pic:pic>
+              </a:graphicData>
+            </a:graphic>
+          </wp:inline>
+        </w:drawing>
+      </w:r>
+      <w:r>
+        <w:rPr>
+          <w:b/>
+          <w:noProof/>
+          <w:lang w:val="en-US"/>
+        </w:rPr>
+        <w:drawing>
+          <wp:inline distT="0" distB="0" distL="0" distR="0" wp14:anchorId="7E89CF88" wp14:editId="60EF5C56">
+            <wp:extent cx="1524731" cy="2285098"/>
+            <wp:effectExtent l="0" t="0" r="0" b="1270"/>
+            <wp:docPr id="10" name="Picture 1" descr="Macintosh HD:Users:jamiemillman:Documents:University Stuff:Year 3:Mobile App Development:mobile-app-emu:myApp:www:img:calm-background.png"/>
+            <wp:cNvGraphicFramePr>
+              <a:graphicFrameLocks xmlns:a="http://schemas.openxmlformats.org/drawingml/2006/main" noChangeAspect="1"/>
+            </wp:cNvGraphicFramePr>
+            <a:graphic xmlns:a="http://schemas.openxmlformats.org/drawingml/2006/main">
+              <a:graphicData uri="http://schemas.openxmlformats.org/drawingml/2006/picture">
+                <pic:pic xmlns:pic="http://schemas.openxmlformats.org/drawingml/2006/picture">
+                  <pic:nvPicPr>
+                    <pic:cNvPr id="0" name="Picture 1" descr="Macintosh HD:Users:jamiemillman:Documents:University Stuff:Year 3:Mobile App Development:mobile-app-emu:myApp:www:img:calm-background.png"/>
+                    <pic:cNvPicPr>
+                      <a:picLocks noChangeAspect="1" noChangeArrowheads="1"/>
+                    </pic:cNvPicPr>
+                  </pic:nvPicPr>
+                  <pic:blipFill>
+                    <a:blip r:embed="rId13">
+                      <a:extLst>
+                        <a:ext uri="{28A0092B-C50C-407E-A947-70E740481C1C}">
+                          <a14:useLocalDpi xmlns:a14="http://schemas.microsoft.com/office/drawing/2010/main" val="0"/>
+                        </a:ext>
+                      </a:extLst>
+                    </a:blip>
+                    <a:srcRect/>
+                    <a:stretch>
+                      <a:fillRect/>
+                    </a:stretch>
+                  </pic:blipFill>
+                  <pic:spPr bwMode="auto">
+                    <a:xfrm>
+                      <a:off x="0" y="0"/>
+                      <a:ext cx="1525422" cy="2286133"/>
+                    </a:xfrm>
+                    <a:prstGeom prst="rect">
+                      <a:avLst/>
+                    </a:prstGeom>
+                    <a:noFill/>
+                    <a:ln>
+                      <a:noFill/>
+                    </a:ln>
+                  </pic:spPr>
+                </pic:pic>
+              </a:graphicData>
+            </a:graphic>
+          </wp:inline>
+        </w:drawing>
+      </w:r>
+    </w:p>
+    <w:p>
+      <w:pPr>
+        <w:rPr>
+          <w:b/>
+        </w:rPr>
+      </w:pPr>
+    </w:p>
+    <w:p>
+      <w:pPr>
+        <w:rPr>
+          <w:b/>
+        </w:rPr>
+      </w:pPr>
+      <w:bookmarkStart w:id="0" w:name="_GoBack"/>
+      <w:bookmarkEnd w:id="0"/>
+    </w:p>
+    <w:p>
+      <w:pPr>
+        <w:rPr>
+          <w:b/>
+        </w:rPr>
+      </w:pPr>
+    </w:p>
+    <w:p>
+      <w:pPr>
+        <w:rPr>
+          <w:b/>
+        </w:rPr>
+      </w:pPr>
       <w:r>
         <w:rPr>
           <w:b/>
@@ -825,7 +1046,7 @@
                     </pic:cNvPicPr>
                   </pic:nvPicPr>
                   <pic:blipFill>
-                    <a:blip r:embed="rId12">
+                    <a:blip r:embed="rId14">
                       <a:extLst>
                         <a:ext uri="{28A0092B-C50C-407E-A947-70E740481C1C}">
                           <a14:useLocalDpi xmlns:a14="http://schemas.microsoft.com/office/drawing/2010/main" val="0"/>
@@ -879,7 +1100,7 @@
                     </pic:cNvPicPr>
                   </pic:nvPicPr>
                   <pic:blipFill>
-                    <a:blip r:embed="rId13">
+                    <a:blip r:embed="rId15">
                       <a:extLst>
                         <a:ext uri="{28A0092B-C50C-407E-A947-70E740481C1C}">
                           <a14:useLocalDpi xmlns:a14="http://schemas.microsoft.com/office/drawing/2010/main" val="0"/>
@@ -974,7 +1195,7 @@
                     </pic:cNvPicPr>
                   </pic:nvPicPr>
                   <pic:blipFill>
-                    <a:blip r:embed="rId14">
+                    <a:blip r:embed="rId16">
                       <a:extLst>
                         <a:ext uri="{28A0092B-C50C-407E-A947-70E740481C1C}">
                           <a14:useLocalDpi xmlns:a14="http://schemas.microsoft.com/office/drawing/2010/main" val="0"/>
@@ -1028,7 +1249,7 @@
                     </pic:cNvPicPr>
                   </pic:nvPicPr>
                   <pic:blipFill>
-                    <a:blip r:embed="rId15">
+                    <a:blip r:embed="rId17">
                       <a:extLst>
                         <a:ext uri="{28A0092B-C50C-407E-A947-70E740481C1C}">
                           <a14:useLocalDpi xmlns:a14="http://schemas.microsoft.com/office/drawing/2010/main" val="0"/>
@@ -1232,7 +1453,7 @@
                     </pic:cNvPicPr>
                   </pic:nvPicPr>
                   <pic:blipFill>
-                    <a:blip r:embed="rId16">
+                    <a:blip r:embed="rId18">
                       <a:extLst>
                         <a:ext uri="{28A0092B-C50C-407E-A947-70E740481C1C}">
                           <a14:useLocalDpi xmlns:a14="http://schemas.microsoft.com/office/drawing/2010/main" val="0"/>
@@ -2986,7 +3207,7 @@
 </file>
 
 <file path=customXml/itemProps1.xml><?xml version="1.0" encoding="utf-8"?>
-<ds:datastoreItem xmlns:ds="http://schemas.openxmlformats.org/officeDocument/2006/customXml" ds:itemID="{A865BD57-FE9B-FE42-8BAE-8FEAA7B3B673}">
+<ds:datastoreItem xmlns:ds="http://schemas.openxmlformats.org/officeDocument/2006/customXml" ds:itemID="{E1ADC08C-CDA7-3544-BC46-0A5D04BA1E4B}">
   <ds:schemaRefs>
     <ds:schemaRef ds:uri="http://schemas.openxmlformats.org/officeDocument/2006/bibliography"/>
   </ds:schemaRefs>

</xml_diff>